<commit_message>
added WEB interface into desing manual
</commit_message>
<xml_diff>
--- a/milestone4-files/Manuals/Design_Manual/Design_Manual.docx
+++ b/milestone4-files/Manuals/Design_Manual/Design_Manual.docx
@@ -291,7 +291,15 @@
       </w:pPr>
       <w:r>
         <w:lastRenderedPageBreak/>
-        <w:t xml:space="preserve">This collection maintains by the system administrator. When a new device is eligible for register, system admin add a separate collection with </w:t>
+        <w:t xml:space="preserve">This collection maintains by the system administrator. When a new device is eligible for register, system admin </w:t>
+      </w:r>
+      <w:proofErr w:type="gramStart"/>
+      <w:r>
+        <w:t>add</w:t>
+      </w:r>
+      <w:proofErr w:type="gramEnd"/>
+      <w:r>
+        <w:t xml:space="preserve"> a separate collection with </w:t>
       </w:r>
       <w:proofErr w:type="spellStart"/>
       <w:r>
@@ -664,10 +672,12 @@
         </w:numPr>
       </w:pPr>
       <w:proofErr w:type="spellStart"/>
+      <w:proofErr w:type="gramStart"/>
       <w:r>
         <w:t>admin:Boolean</w:t>
       </w:r>
       <w:proofErr w:type="spellEnd"/>
+      <w:proofErr w:type="gramEnd"/>
     </w:p>
     <w:p>
       <w:pPr>
@@ -756,8 +766,13 @@
       <w:pPr>
         <w:ind w:left="1080"/>
       </w:pPr>
-      <w:r>
-        <w:t xml:space="preserve">Users collection holds details about users, token provide by the Firebase auth is used as the </w:t>
+      <w:proofErr w:type="gramStart"/>
+      <w:r>
+        <w:t>Users</w:t>
+      </w:r>
+      <w:proofErr w:type="gramEnd"/>
+      <w:r>
+        <w:t xml:space="preserve"> collection holds details about users, token provide by the Firebase auth is used as the </w:t>
       </w:r>
     </w:p>
     <w:p>
@@ -999,7 +1014,15 @@
     </w:p>
     <w:p>
       <w:r>
-        <w:t xml:space="preserve">When user make a request on with the email and password, Firebase auth send a </w:t>
+        <w:t xml:space="preserve">When user make a request on with the email and password, Firebase auth send </w:t>
+      </w:r>
+      <w:proofErr w:type="gramStart"/>
+      <w:r>
+        <w:t>a</w:t>
+      </w:r>
+      <w:proofErr w:type="gramEnd"/>
+      <w:r>
+        <w:t xml:space="preserve"> </w:t>
       </w:r>
       <w:r>
         <w:t xml:space="preserve">access token for the system. </w:t>
@@ -1348,7 +1371,10 @@
     </w:p>
     <w:p>
       <w:r>
-        <w:t>Dependencies on NodeJS,</w:t>
+        <w:t>Required d</w:t>
+      </w:r>
+      <w:r>
+        <w:t>ependencies on NodeJS,</w:t>
       </w:r>
     </w:p>
     <w:p>
@@ -1492,13 +1518,35 @@
         <w:pStyle w:val="NoSpacing"/>
       </w:pPr>
       <w:r>
-        <w:t>Web interface to implement,</w:t>
+        <w:t>Web interface</w:t>
+      </w:r>
+      <w:r>
+        <w:t>s</w:t>
+      </w:r>
+      <w:r>
+        <w:t xml:space="preserve"> to implement,</w:t>
       </w:r>
     </w:p>
     <w:p>
       <w:pPr>
         <w:pStyle w:val="NoSpacing"/>
       </w:pPr>
+    </w:p>
+    <w:p>
+      <w:pPr>
+        <w:pStyle w:val="NoSpacing"/>
+      </w:pPr>
+      <w:r>
+        <w:t xml:space="preserve">Home </w:t>
+      </w:r>
+      <w:r>
+        <w:t>Page</w:t>
+      </w:r>
+    </w:p>
+    <w:p>
+      <w:pPr>
+        <w:pStyle w:val="NoSpacing"/>
+      </w:pPr>
       <w:r>
         <w:tab/>
       </w:r>
@@ -1506,8 +1554,310 @@
     <w:p>
       <w:pPr>
         <w:ind w:left="720"/>
-      </w:pPr>
-    </w:p>
+        <w:jc w:val="center"/>
+      </w:pPr>
+      <w:r>
+        <w:rPr>
+          <w:noProof/>
+        </w:rPr>
+        <w:drawing>
+          <wp:inline distT="0" distB="0" distL="0" distR="0" wp14:anchorId="3285D40D" wp14:editId="26A91C50">
+            <wp:extent cx="5427325" cy="2409825"/>
+            <wp:effectExtent l="0" t="0" r="2540" b="0"/>
+            <wp:docPr id="5" name="Picture 5" descr="Graphical user interface, text, application&#10;&#10;Description automatically generated"/>
+            <wp:cNvGraphicFramePr>
+              <a:graphicFrameLocks xmlns:a="http://schemas.openxmlformats.org/drawingml/2006/main" noChangeAspect="1"/>
+            </wp:cNvGraphicFramePr>
+            <a:graphic xmlns:a="http://schemas.openxmlformats.org/drawingml/2006/main">
+              <a:graphicData uri="http://schemas.openxmlformats.org/drawingml/2006/picture">
+                <pic:pic xmlns:pic="http://schemas.openxmlformats.org/drawingml/2006/picture">
+                  <pic:nvPicPr>
+                    <pic:cNvPr id="3" name="Picture 3" descr="Graphical user interface, text, application&#10;&#10;Description automatically generated"/>
+                    <pic:cNvPicPr/>
+                  </pic:nvPicPr>
+                  <pic:blipFill rotWithShape="1">
+                    <a:blip r:embed="rId9"/>
+                    <a:srcRect b="3618"/>
+                    <a:stretch/>
+                  </pic:blipFill>
+                  <pic:spPr bwMode="auto">
+                    <a:xfrm>
+                      <a:off x="0" y="0"/>
+                      <a:ext cx="5430488" cy="2411230"/>
+                    </a:xfrm>
+                    <a:prstGeom prst="rect">
+                      <a:avLst/>
+                    </a:prstGeom>
+                    <a:ln>
+                      <a:noFill/>
+                    </a:ln>
+                    <a:extLst>
+                      <a:ext uri="{53640926-AAD7-44D8-BBD7-CCE9431645EC}">
+                        <a14:shadowObscured xmlns:a14="http://schemas.microsoft.com/office/drawing/2010/main"/>
+                      </a:ext>
+                    </a:extLst>
+                  </pic:spPr>
+                </pic:pic>
+              </a:graphicData>
+            </a:graphic>
+          </wp:inline>
+        </w:drawing>
+      </w:r>
+    </w:p>
+    <w:p>
+      <w:r>
+        <w:t>This window facilitate to navigate to the “Connect Device</w:t>
+      </w:r>
+      <w:proofErr w:type="gramStart"/>
+      <w:r>
+        <w:t>” ,</w:t>
+      </w:r>
+      <w:proofErr w:type="gramEnd"/>
+      <w:r>
+        <w:t xml:space="preserve"> “Sign In” , “FAQ” options. Those options are located top right of the navbar. “Contact” option will redirect to the contact page and the “Download App” can be used to download the latest version of the Mobile app.</w:t>
+      </w:r>
+    </w:p>
+    <w:p/>
+    <w:p/>
+    <w:p/>
+    <w:p/>
+    <w:p/>
+    <w:p>
+      <w:r>
+        <w:t>Sign In Page</w:t>
+      </w:r>
+    </w:p>
+    <w:p>
+      <w:pPr>
+        <w:jc w:val="center"/>
+      </w:pPr>
+      <w:r>
+        <w:rPr>
+          <w:noProof/>
+        </w:rPr>
+        <w:drawing>
+          <wp:inline distT="0" distB="0" distL="0" distR="0" wp14:anchorId="7A812DAC" wp14:editId="03F01C10">
+            <wp:extent cx="5290412" cy="2381250"/>
+            <wp:effectExtent l="0" t="0" r="5715" b="0"/>
+            <wp:docPr id="6" name="Picture 6" descr="Graphical user interface, application, Teams&#10;&#10;Description automatically generated"/>
+            <wp:cNvGraphicFramePr>
+              <a:graphicFrameLocks xmlns:a="http://schemas.openxmlformats.org/drawingml/2006/main" noChangeAspect="1"/>
+            </wp:cNvGraphicFramePr>
+            <a:graphic xmlns:a="http://schemas.openxmlformats.org/drawingml/2006/main">
+              <a:graphicData uri="http://schemas.openxmlformats.org/drawingml/2006/picture">
+                <pic:pic xmlns:pic="http://schemas.openxmlformats.org/drawingml/2006/picture">
+                  <pic:nvPicPr>
+                    <pic:cNvPr id="4" name="Picture 4" descr="Graphical user interface, application, Teams&#10;&#10;Description automatically generated"/>
+                    <pic:cNvPicPr/>
+                  </pic:nvPicPr>
+                  <pic:blipFill>
+                    <a:blip r:embed="rId10"/>
+                    <a:stretch>
+                      <a:fillRect/>
+                    </a:stretch>
+                  </pic:blipFill>
+                  <pic:spPr>
+                    <a:xfrm>
+                      <a:off x="0" y="0"/>
+                      <a:ext cx="5296930" cy="2384184"/>
+                    </a:xfrm>
+                    <a:prstGeom prst="rect">
+                      <a:avLst/>
+                    </a:prstGeom>
+                  </pic:spPr>
+                </pic:pic>
+              </a:graphicData>
+            </a:graphic>
+          </wp:inline>
+        </w:drawing>
+      </w:r>
+    </w:p>
+    <w:p/>
+    <w:p>
+      <w:r>
+        <w:t>Sign in page is used for taking Email and password from the user. While validating the username and password.</w:t>
+      </w:r>
+      <w:r>
+        <w:t xml:space="preserve"> Invalid inputs </w:t>
+      </w:r>
+      <w:r>
+        <w:t>do not allow</w:t>
+      </w:r>
+      <w:r>
+        <w:t xml:space="preserve"> to user to proceed on.</w:t>
+      </w:r>
+      <w:r>
+        <w:t xml:space="preserve"> When user click on the sign In Button, front end sends a login request to the Firebase Auth. Firebase auth issues </w:t>
+      </w:r>
+      <w:proofErr w:type="gramStart"/>
+      <w:r>
+        <w:t>a</w:t>
+      </w:r>
+      <w:proofErr w:type="gramEnd"/>
+      <w:r>
+        <w:t xml:space="preserve"> access token as response if the request is valid unless it issue </w:t>
+      </w:r>
+      <w:proofErr w:type="spellStart"/>
+      <w:r>
+        <w:t>a</w:t>
+      </w:r>
+      <w:proofErr w:type="spellEnd"/>
+      <w:r>
+        <w:t xml:space="preserve"> </w:t>
+      </w:r>
+      <w:r>
+        <w:t>error message</w:t>
+      </w:r>
+      <w:r>
+        <w:t>.</w:t>
+      </w:r>
+      <w:r>
+        <w:t xml:space="preserve"> According to the access token, front end redirect to the dashboard page.</w:t>
+      </w:r>
+    </w:p>
+    <w:p>
+      <w:r>
+        <w:t>Dashboard Page</w:t>
+      </w:r>
+    </w:p>
+    <w:p>
+      <w:pPr>
+        <w:jc w:val="center"/>
+      </w:pPr>
+      <w:r>
+        <w:rPr>
+          <w:noProof/>
+        </w:rPr>
+        <w:drawing>
+          <wp:inline distT="0" distB="0" distL="0" distR="0" wp14:anchorId="4634AA63" wp14:editId="6056D1DF">
+            <wp:extent cx="5238750" cy="2372550"/>
+            <wp:effectExtent l="0" t="0" r="0" b="8890"/>
+            <wp:docPr id="7" name="Picture 7" descr="Graphical user interface, website&#10;&#10;Description automatically generated"/>
+            <wp:cNvGraphicFramePr>
+              <a:graphicFrameLocks xmlns:a="http://schemas.openxmlformats.org/drawingml/2006/main" noChangeAspect="1"/>
+            </wp:cNvGraphicFramePr>
+            <a:graphic xmlns:a="http://schemas.openxmlformats.org/drawingml/2006/main">
+              <a:graphicData uri="http://schemas.openxmlformats.org/drawingml/2006/picture">
+                <pic:pic xmlns:pic="http://schemas.openxmlformats.org/drawingml/2006/picture">
+                  <pic:nvPicPr>
+                    <pic:cNvPr id="6" name="Picture 6" descr="Graphical user interface, website&#10;&#10;Description automatically generated"/>
+                    <pic:cNvPicPr/>
+                  </pic:nvPicPr>
+                  <pic:blipFill>
+                    <a:blip r:embed="rId11"/>
+                    <a:stretch>
+                      <a:fillRect/>
+                    </a:stretch>
+                  </pic:blipFill>
+                  <pic:spPr>
+                    <a:xfrm>
+                      <a:off x="0" y="0"/>
+                      <a:ext cx="5243507" cy="2374704"/>
+                    </a:xfrm>
+                    <a:prstGeom prst="rect">
+                      <a:avLst/>
+                    </a:prstGeom>
+                  </pic:spPr>
+                </pic:pic>
+              </a:graphicData>
+            </a:graphic>
+          </wp:inline>
+        </w:drawing>
+      </w:r>
+    </w:p>
+    <w:p/>
+    <w:p/>
+    <w:p/>
+    <w:p>
+      <w:r>
+        <w:t>Dashboard page provides a few services to user</w:t>
+      </w:r>
+      <w:r>
+        <w:t>,</w:t>
+      </w:r>
+    </w:p>
+    <w:p>
+      <w:pPr>
+        <w:pStyle w:val="ListParagraph"/>
+        <w:numPr>
+          <w:ilvl w:val="0"/>
+          <w:numId w:val="7"/>
+        </w:numPr>
+      </w:pPr>
+      <w:r>
+        <w:t>Device States,</w:t>
+      </w:r>
+    </w:p>
+    <w:p>
+      <w:pPr>
+        <w:pStyle w:val="ListParagraph"/>
+        <w:numPr>
+          <w:ilvl w:val="1"/>
+          <w:numId w:val="7"/>
+        </w:numPr>
+      </w:pPr>
+      <w:r>
+        <w:t>Current Operation state (ON/OFF)</w:t>
+      </w:r>
+    </w:p>
+    <w:p>
+      <w:pPr>
+        <w:pStyle w:val="ListParagraph"/>
+        <w:numPr>
+          <w:ilvl w:val="1"/>
+          <w:numId w:val="7"/>
+        </w:numPr>
+      </w:pPr>
+      <w:r>
+        <w:t>Mailbox state (Open/Close)</w:t>
+      </w:r>
+    </w:p>
+    <w:p>
+      <w:pPr>
+        <w:pStyle w:val="ListParagraph"/>
+        <w:numPr>
+          <w:ilvl w:val="1"/>
+          <w:numId w:val="7"/>
+        </w:numPr>
+      </w:pPr>
+      <w:r>
+        <w:t>Event Count</w:t>
+      </w:r>
+    </w:p>
+    <w:p>
+      <w:pPr>
+        <w:ind w:left="720"/>
+      </w:pPr>
+      <w:r>
+        <w:t xml:space="preserve">To obtain the </w:t>
+      </w:r>
+      <w:r>
+        <w:t>device</w:t>
+      </w:r>
+      <w:r>
+        <w:t xml:space="preserve"> state, web </w:t>
+      </w:r>
+      <w:proofErr w:type="gramStart"/>
+      <w:r>
+        <w:t>client  query</w:t>
+      </w:r>
+      <w:proofErr w:type="gramEnd"/>
+      <w:r>
+        <w:t xml:space="preserve"> the back end with the access token and using that access token, device resolve the </w:t>
+      </w:r>
+      <w:proofErr w:type="spellStart"/>
+      <w:r>
+        <w:t>DeviceID</w:t>
+      </w:r>
+      <w:proofErr w:type="spellEnd"/>
+      <w:r>
+        <w:t xml:space="preserve"> using the device Collection in the Database. Then using that device ID, that query the </w:t>
+      </w:r>
+      <w:r>
+        <w:t>state collection and obtain the states.</w:t>
+      </w:r>
+    </w:p>
+    <w:p/>
     <w:sectPr>
       <w:pgSz w:w="12240" w:h="15840"/>
       <w:pgMar w:top="1440" w:right="1440" w:bottom="1440" w:left="1440" w:header="720" w:footer="720" w:gutter="0"/>
@@ -1812,6 +2162,92 @@
     </w:lvl>
   </w:abstractNum>
   <w:abstractNum w:abstractNumId="3" w15:restartNumberingAfterBreak="0">
+    <w:nsid w:val="328301D8"/>
+    <w:multiLevelType w:val="hybridMultilevel"/>
+    <w:tmpl w:val="C7EE85D0"/>
+    <w:lvl w:ilvl="0" w:tplc="0409000F">
+      <w:start w:val="1"/>
+      <w:numFmt w:val="decimal"/>
+      <w:lvlText w:val="%1."/>
+      <w:lvlJc w:val="left"/>
+      <w:pPr>
+        <w:ind w:left="765" w:hanging="360"/>
+      </w:pPr>
+    </w:lvl>
+    <w:lvl w:ilvl="1" w:tplc="04090019">
+      <w:start w:val="1"/>
+      <w:numFmt w:val="lowerLetter"/>
+      <w:lvlText w:val="%2."/>
+      <w:lvlJc w:val="left"/>
+      <w:pPr>
+        <w:ind w:left="1485" w:hanging="360"/>
+      </w:pPr>
+    </w:lvl>
+    <w:lvl w:ilvl="2" w:tplc="0409001B" w:tentative="1">
+      <w:start w:val="1"/>
+      <w:numFmt w:val="lowerRoman"/>
+      <w:lvlText w:val="%3."/>
+      <w:lvlJc w:val="right"/>
+      <w:pPr>
+        <w:ind w:left="2205" w:hanging="180"/>
+      </w:pPr>
+    </w:lvl>
+    <w:lvl w:ilvl="3" w:tplc="0409000F" w:tentative="1">
+      <w:start w:val="1"/>
+      <w:numFmt w:val="decimal"/>
+      <w:lvlText w:val="%4."/>
+      <w:lvlJc w:val="left"/>
+      <w:pPr>
+        <w:ind w:left="2925" w:hanging="360"/>
+      </w:pPr>
+    </w:lvl>
+    <w:lvl w:ilvl="4" w:tplc="04090019" w:tentative="1">
+      <w:start w:val="1"/>
+      <w:numFmt w:val="lowerLetter"/>
+      <w:lvlText w:val="%5."/>
+      <w:lvlJc w:val="left"/>
+      <w:pPr>
+        <w:ind w:left="3645" w:hanging="360"/>
+      </w:pPr>
+    </w:lvl>
+    <w:lvl w:ilvl="5" w:tplc="0409001B" w:tentative="1">
+      <w:start w:val="1"/>
+      <w:numFmt w:val="lowerRoman"/>
+      <w:lvlText w:val="%6."/>
+      <w:lvlJc w:val="right"/>
+      <w:pPr>
+        <w:ind w:left="4365" w:hanging="180"/>
+      </w:pPr>
+    </w:lvl>
+    <w:lvl w:ilvl="6" w:tplc="0409000F" w:tentative="1">
+      <w:start w:val="1"/>
+      <w:numFmt w:val="decimal"/>
+      <w:lvlText w:val="%7."/>
+      <w:lvlJc w:val="left"/>
+      <w:pPr>
+        <w:ind w:left="5085" w:hanging="360"/>
+      </w:pPr>
+    </w:lvl>
+    <w:lvl w:ilvl="7" w:tplc="04090019" w:tentative="1">
+      <w:start w:val="1"/>
+      <w:numFmt w:val="lowerLetter"/>
+      <w:lvlText w:val="%8."/>
+      <w:lvlJc w:val="left"/>
+      <w:pPr>
+        <w:ind w:left="5805" w:hanging="360"/>
+      </w:pPr>
+    </w:lvl>
+    <w:lvl w:ilvl="8" w:tplc="0409001B" w:tentative="1">
+      <w:start w:val="1"/>
+      <w:numFmt w:val="lowerRoman"/>
+      <w:lvlText w:val="%9."/>
+      <w:lvlJc w:val="right"/>
+      <w:pPr>
+        <w:ind w:left="6525" w:hanging="180"/>
+      </w:pPr>
+    </w:lvl>
+  </w:abstractNum>
+  <w:abstractNum w:abstractNumId="4" w15:restartNumberingAfterBreak="0">
     <w:nsid w:val="3462496F"/>
     <w:multiLevelType w:val="hybridMultilevel"/>
     <w:tmpl w:val="A36A8E98"/>
@@ -1924,7 +2360,7 @@
       </w:rPr>
     </w:lvl>
   </w:abstractNum>
-  <w:abstractNum w:abstractNumId="4" w15:restartNumberingAfterBreak="0">
+  <w:abstractNum w:abstractNumId="5" w15:restartNumberingAfterBreak="0">
     <w:nsid w:val="34CC35CB"/>
     <w:multiLevelType w:val="hybridMultilevel"/>
     <w:tmpl w:val="5186DE7E"/>
@@ -2037,7 +2473,7 @@
       </w:rPr>
     </w:lvl>
   </w:abstractNum>
-  <w:abstractNum w:abstractNumId="5" w15:restartNumberingAfterBreak="0">
+  <w:abstractNum w:abstractNumId="6" w15:restartNumberingAfterBreak="0">
     <w:nsid w:val="3FAD001A"/>
     <w:multiLevelType w:val="hybridMultilevel"/>
     <w:tmpl w:val="5186DE7E"/>
@@ -2154,10 +2590,10 @@
     <w:abstractNumId w:val="0"/>
   </w:num>
   <w:num w:numId="2" w16cid:durableId="31881248">
-    <w:abstractNumId w:val="5"/>
+    <w:abstractNumId w:val="6"/>
   </w:num>
   <w:num w:numId="3" w16cid:durableId="1613973446">
-    <w:abstractNumId w:val="3"/>
+    <w:abstractNumId w:val="4"/>
   </w:num>
   <w:num w:numId="4" w16cid:durableId="1571378734">
     <w:abstractNumId w:val="1"/>
@@ -2166,7 +2602,10 @@
     <w:abstractNumId w:val="2"/>
   </w:num>
   <w:num w:numId="6" w16cid:durableId="1609653717">
-    <w:abstractNumId w:val="4"/>
+    <w:abstractNumId w:val="5"/>
+  </w:num>
+  <w:num w:numId="7" w16cid:durableId="720203594">
+    <w:abstractNumId w:val="3"/>
   </w:num>
 </w:numbering>
 </file>

</xml_diff>

<commit_message>
Design Manual: Web , Data Base , Storage
</commit_message>
<xml_diff>
--- a/milestone4-files/Manuals/Design_Manual/Design_Manual.docx
+++ b/milestone4-files/Manuals/Design_Manual/Design_Manual.docx
@@ -174,7 +174,7 @@
                     <pic:cNvPicPr/>
                   </pic:nvPicPr>
                   <pic:blipFill>
-                    <a:blip r:embed="rId5"/>
+                    <a:blip r:embed="rId8"/>
                     <a:stretch>
                       <a:fillRect/>
                     </a:stretch>
@@ -1066,7 +1066,7 @@
                     <pic:cNvPicPr/>
                   </pic:nvPicPr>
                   <pic:blipFill>
-                    <a:blip r:embed="rId6"/>
+                    <a:blip r:embed="rId9"/>
                     <a:stretch>
                       <a:fillRect/>
                     </a:stretch>
@@ -1272,7 +1272,7 @@
                     <pic:cNvPicPr/>
                   </pic:nvPicPr>
                   <pic:blipFill>
-                    <a:blip r:embed="rId7"/>
+                    <a:blip r:embed="rId10"/>
                     <a:stretch>
                       <a:fillRect/>
                     </a:stretch>
@@ -1325,7 +1325,7 @@
                     <pic:cNvPicPr/>
                   </pic:nvPicPr>
                   <pic:blipFill>
-                    <a:blip r:embed="rId8"/>
+                    <a:blip r:embed="rId11"/>
                     <a:stretch>
                       <a:fillRect/>
                     </a:stretch>
@@ -1346,6 +1346,58 @@
         </w:drawing>
       </w:r>
     </w:p>
+    <w:p/>
+    <w:p/>
+    <w:p/>
+    <w:p>
+      <w:pPr>
+        <w:rPr>
+          <w:b/>
+          <w:bCs/>
+        </w:rPr>
+      </w:pPr>
+      <w:r>
+        <w:rPr>
+          <w:b/>
+          <w:bCs/>
+        </w:rPr>
+        <w:t>Cloud Storage</w:t>
+      </w:r>
+    </w:p>
+    <w:p>
+      <w:r>
+        <w:t xml:space="preserve">All the images and sound file are stored in the Firebase storage and those </w:t>
+      </w:r>
+      <w:proofErr w:type="spellStart"/>
+      <w:r>
+        <w:t>url</w:t>
+      </w:r>
+      <w:proofErr w:type="spellEnd"/>
+      <w:r>
+        <w:t xml:space="preserve"> is stored in the relevant collection of the database.</w:t>
+      </w:r>
+      <w:r>
+        <w:t xml:space="preserve"> Firebase rules are configuring to avoid the unregistered access to the system.</w:t>
+      </w:r>
+      <w:r>
+        <w:t xml:space="preserve"> </w:t>
+      </w:r>
+      <w:proofErr w:type="gramStart"/>
+      <w:r>
+        <w:t>Therefore</w:t>
+      </w:r>
+      <w:proofErr w:type="gramEnd"/>
+      <w:r>
+        <w:t xml:space="preserve"> use can only </w:t>
+      </w:r>
+      <w:r>
+        <w:t>access their</w:t>
+      </w:r>
+      <w:r>
+        <w:t xml:space="preserve"> own files.</w:t>
+      </w:r>
+    </w:p>
+    <w:p/>
     <w:p>
       <w:pPr>
         <w:rPr>
@@ -1576,7 +1628,7 @@
                     <pic:cNvPicPr/>
                   </pic:nvPicPr>
                   <pic:blipFill rotWithShape="1">
-                    <a:blip r:embed="rId9"/>
+                    <a:blip r:embed="rId12"/>
                     <a:srcRect b="3618"/>
                     <a:stretch/>
                   </pic:blipFill>
@@ -1651,7 +1703,7 @@
                     <pic:cNvPicPr/>
                   </pic:nvPicPr>
                   <pic:blipFill>
-                    <a:blip r:embed="rId10"/>
+                    <a:blip r:embed="rId13"/>
                     <a:stretch>
                       <a:fillRect/>
                     </a:stretch>
@@ -1744,7 +1796,7 @@
                     <pic:cNvPicPr/>
                   </pic:nvPicPr>
                   <pic:blipFill>
-                    <a:blip r:embed="rId11"/>
+                    <a:blip r:embed="rId14"/>
                     <a:stretch>
                       <a:fillRect/>
                     </a:stretch>
@@ -1785,7 +1837,7 @@
         </w:numPr>
       </w:pPr>
       <w:r>
-        <w:t>Device States,</w:t>
+        <w:t>Device States</w:t>
       </w:r>
     </w:p>
     <w:p>
@@ -1824,40 +1876,347 @@
         <w:t>Event Count</w:t>
       </w:r>
     </w:p>
+    <w:p/>
     <w:p>
       <w:pPr>
         <w:ind w:left="720"/>
       </w:pPr>
       <w:r>
-        <w:t xml:space="preserve">To obtain the </w:t>
-      </w:r>
-      <w:r>
-        <w:t>device</w:t>
-      </w:r>
-      <w:r>
-        <w:t xml:space="preserve"> state, web </w:t>
+        <w:t xml:space="preserve">The web client queries the back end with the access token to obtain the device state. Using that token, the device resolves the </w:t>
+      </w:r>
+      <w:proofErr w:type="spellStart"/>
+      <w:r>
+        <w:t>DeviceID</w:t>
+      </w:r>
+      <w:proofErr w:type="spellEnd"/>
+      <w:r>
+        <w:t xml:space="preserve"> using the device Collection in the Database. Then using that device ID, that query the state collection and obtains the states.</w:t>
+      </w:r>
+    </w:p>
+    <w:p>
+      <w:pPr>
+        <w:ind w:left="720"/>
+      </w:pPr>
+    </w:p>
+    <w:p>
+      <w:pPr>
+        <w:pStyle w:val="ListParagraph"/>
+        <w:numPr>
+          <w:ilvl w:val="0"/>
+          <w:numId w:val="7"/>
+        </w:numPr>
+      </w:pPr>
+      <w:r>
+        <w:t>Message History</w:t>
+      </w:r>
+    </w:p>
+    <w:p>
+      <w:pPr>
+        <w:ind w:left="720"/>
+      </w:pPr>
+      <w:r>
+        <w:t xml:space="preserve">This section shows the tabulated history of the communication. When the device is initialized the bot message is shown in the table, A record of each message goes from device to phone, and phone to the device is shown in this table.  </w:t>
+      </w:r>
+    </w:p>
+    <w:p>
+      <w:pPr>
+        <w:pStyle w:val="ListParagraph"/>
+        <w:numPr>
+          <w:ilvl w:val="0"/>
+          <w:numId w:val="3"/>
+        </w:numPr>
+      </w:pPr>
+      <w:r>
+        <w:t>Columns of the table,</w:t>
+      </w:r>
+    </w:p>
+    <w:p>
+      <w:pPr>
+        <w:pStyle w:val="ListParagraph"/>
+        <w:numPr>
+          <w:ilvl w:val="0"/>
+          <w:numId w:val="3"/>
+        </w:numPr>
+      </w:pPr>
+      <w:r>
+        <w:t>To</w:t>
+      </w:r>
+      <w:r>
+        <w:t xml:space="preserve"> -s</w:t>
+      </w:r>
+      <w:r>
+        <w:t>hows the starting point of the message (device, user, bot)</w:t>
+      </w:r>
+    </w:p>
+    <w:p>
+      <w:pPr>
+        <w:pStyle w:val="ListParagraph"/>
+        <w:numPr>
+          <w:ilvl w:val="0"/>
+          <w:numId w:val="3"/>
+        </w:numPr>
+      </w:pPr>
+      <w:r>
+        <w:t>From – end point of the message</w:t>
+      </w:r>
+    </w:p>
+    <w:p>
+      <w:pPr>
+        <w:pStyle w:val="ListParagraph"/>
+        <w:numPr>
+          <w:ilvl w:val="0"/>
+          <w:numId w:val="3"/>
+        </w:numPr>
+      </w:pPr>
+      <w:r>
+        <w:t xml:space="preserve">Message Type – type of the message (voice, image,) </w:t>
+      </w:r>
+    </w:p>
+    <w:p>
+      <w:pPr>
+        <w:pStyle w:val="ListParagraph"/>
+        <w:numPr>
+          <w:ilvl w:val="0"/>
+          <w:numId w:val="3"/>
+        </w:numPr>
+      </w:pPr>
+      <w:r>
+        <w:t xml:space="preserve">Time – time of the communication  </w:t>
+      </w:r>
+    </w:p>
+    <w:p/>
+    <w:p>
+      <w:r>
+        <w:t xml:space="preserve"> </w:t>
+      </w:r>
+    </w:p>
+    <w:p>
+      <w:pPr>
+        <w:pStyle w:val="ListParagraph"/>
+        <w:numPr>
+          <w:ilvl w:val="0"/>
+          <w:numId w:val="7"/>
+        </w:numPr>
+      </w:pPr>
+      <w:r>
+        <w:t xml:space="preserve">Account Setting </w:t>
+      </w:r>
+    </w:p>
+    <w:p>
+      <w:pPr>
+        <w:ind w:left="720"/>
+      </w:pPr>
+      <w:r>
+        <w:t>This section is in the side nave bar. This section allows changing the user information like username, and password. In this section, the frontend makes an update request to the backend with new detail. The back end validates the input and updates the user information section of the database. This case also uses the access token as the access point of the backend.</w:t>
+      </w:r>
+    </w:p>
+    <w:p>
+      <w:pPr>
+        <w:pStyle w:val="ListParagraph"/>
+        <w:numPr>
+          <w:ilvl w:val="0"/>
+          <w:numId w:val="7"/>
+        </w:numPr>
+      </w:pPr>
+      <w:r>
+        <w:t>Service center</w:t>
+      </w:r>
+    </w:p>
+    <w:p>
+      <w:pPr>
+        <w:ind w:left="765"/>
+      </w:pPr>
+      <w:r>
+        <w:t>This section is in the side nave bar. Onclick event, redirect the google map that locates the all the service centers available.</w:t>
+      </w:r>
+    </w:p>
+    <w:p/>
+    <w:p>
+      <w:pPr>
+        <w:pStyle w:val="ListParagraph"/>
+        <w:numPr>
+          <w:ilvl w:val="0"/>
+          <w:numId w:val="7"/>
+        </w:numPr>
+      </w:pPr>
+      <w:r>
+        <w:t>Sign out button</w:t>
+      </w:r>
+    </w:p>
+    <w:p>
+      <w:pPr>
+        <w:pStyle w:val="ListParagraph"/>
+        <w:ind w:left="765"/>
+      </w:pPr>
+      <w:r>
+        <w:t xml:space="preserve">There </w:t>
       </w:r>
       <w:proofErr w:type="gramStart"/>
       <w:r>
-        <w:t>client  query</w:t>
+        <w:t>is</w:t>
       </w:r>
       <w:proofErr w:type="gramEnd"/>
       <w:r>
-        <w:t xml:space="preserve"> the back end with the access token and using that access token, device resolve the </w:t>
-      </w:r>
-      <w:proofErr w:type="spellStart"/>
-      <w:r>
-        <w:t>DeviceID</w:t>
-      </w:r>
-      <w:proofErr w:type="spellEnd"/>
-      <w:r>
-        <w:t xml:space="preserve"> using the device Collection in the Database. Then using that device ID, that query the </w:t>
-      </w:r>
-      <w:r>
-        <w:t>state collection and obtain the states.</w:t>
+        <w:t xml:space="preserve"> two sign buttons are located in the page, one is located at the top right corner and other is located at the bottom of the side nav bar. On click event of this button make a sign out request to the back end and redirect to the home page.</w:t>
       </w:r>
     </w:p>
     <w:p/>
+    <w:p>
+      <w:r>
+        <w:t>Device Initialize page</w:t>
+      </w:r>
+    </w:p>
+    <w:p>
+      <w:r>
+        <w:rPr>
+          <w:noProof/>
+        </w:rPr>
+        <w:drawing>
+          <wp:inline distT="0" distB="0" distL="0" distR="0" wp14:anchorId="7F7F9412" wp14:editId="12C187BC">
+            <wp:extent cx="5943600" cy="2677795"/>
+            <wp:effectExtent l="0" t="0" r="0" b="8255"/>
+            <wp:docPr id="8" name="Picture 8" descr="Graphical user interface, application&#10;&#10;Description automatically generated"/>
+            <wp:cNvGraphicFramePr>
+              <a:graphicFrameLocks xmlns:a="http://schemas.openxmlformats.org/drawingml/2006/main" noChangeAspect="1"/>
+            </wp:cNvGraphicFramePr>
+            <a:graphic xmlns:a="http://schemas.openxmlformats.org/drawingml/2006/main">
+              <a:graphicData uri="http://schemas.openxmlformats.org/drawingml/2006/picture">
+                <pic:pic xmlns:pic="http://schemas.openxmlformats.org/drawingml/2006/picture">
+                  <pic:nvPicPr>
+                    <pic:cNvPr id="5" name="Picture 5" descr="Graphical user interface, application&#10;&#10;Description automatically generated"/>
+                    <pic:cNvPicPr/>
+                  </pic:nvPicPr>
+                  <pic:blipFill>
+                    <a:blip r:embed="rId15"/>
+                    <a:stretch>
+                      <a:fillRect/>
+                    </a:stretch>
+                  </pic:blipFill>
+                  <pic:spPr>
+                    <a:xfrm>
+                      <a:off x="0" y="0"/>
+                      <a:ext cx="5943600" cy="2677795"/>
+                    </a:xfrm>
+                    <a:prstGeom prst="rect">
+                      <a:avLst/>
+                    </a:prstGeom>
+                  </pic:spPr>
+                </pic:pic>
+              </a:graphicData>
+            </a:graphic>
+          </wp:inline>
+        </w:drawing>
+      </w:r>
+    </w:p>
+    <w:p/>
+    <w:p>
+      <w:r>
+        <w:t>On click of the device connect button in the nave bar redirect to this page. This page shows the device registration form. When the user enters the serial number and then clicks next, the front end makes a query to the back end with the serial number. If the serial number is available. The back end returns an accept request and this page redirects to the user registration page. If the serial number is not available. It gives an error message,</w:t>
+      </w:r>
+      <w:r>
+        <w:rPr>
+          <w:noProof/>
+        </w:rPr>
+        <w:drawing>
+          <wp:inline distT="0" distB="0" distL="0" distR="0" wp14:anchorId="2E555673" wp14:editId="1AE23F2A">
+            <wp:extent cx="4057650" cy="2667000"/>
+            <wp:effectExtent l="0" t="0" r="0" b="0"/>
+            <wp:docPr id="10" name="Picture 10" descr="Graphical user interface, text, application, email&#10;&#10;Description automatically generated"/>
+            <wp:cNvGraphicFramePr>
+              <a:graphicFrameLocks xmlns:a="http://schemas.openxmlformats.org/drawingml/2006/main" noChangeAspect="1"/>
+            </wp:cNvGraphicFramePr>
+            <a:graphic xmlns:a="http://schemas.openxmlformats.org/drawingml/2006/main">
+              <a:graphicData uri="http://schemas.openxmlformats.org/drawingml/2006/picture">
+                <pic:pic xmlns:pic="http://schemas.openxmlformats.org/drawingml/2006/picture">
+                  <pic:nvPicPr>
+                    <pic:cNvPr id="10" name="Picture 10" descr="Graphical user interface, text, application, email&#10;&#10;Description automatically generated"/>
+                    <pic:cNvPicPr/>
+                  </pic:nvPicPr>
+                  <pic:blipFill>
+                    <a:blip r:embed="rId16"/>
+                    <a:stretch>
+                      <a:fillRect/>
+                    </a:stretch>
+                  </pic:blipFill>
+                  <pic:spPr>
+                    <a:xfrm>
+                      <a:off x="0" y="0"/>
+                      <a:ext cx="4057650" cy="2667000"/>
+                    </a:xfrm>
+                    <a:prstGeom prst="rect">
+                      <a:avLst/>
+                    </a:prstGeom>
+                  </pic:spPr>
+                </pic:pic>
+              </a:graphicData>
+            </a:graphic>
+          </wp:inline>
+        </w:drawing>
+      </w:r>
+    </w:p>
+    <w:p/>
+    <w:p/>
+    <w:p/>
+    <w:p/>
+    <w:p/>
+    <w:p>
+      <w:r>
+        <w:t>User Registration Page</w:t>
+      </w:r>
+    </w:p>
+    <w:p>
+      <w:r>
+        <w:rPr>
+          <w:noProof/>
+        </w:rPr>
+        <w:drawing>
+          <wp:inline distT="0" distB="0" distL="0" distR="0" wp14:anchorId="5047C04C" wp14:editId="6000350C">
+            <wp:extent cx="5943600" cy="2606675"/>
+            <wp:effectExtent l="0" t="0" r="0" b="3175"/>
+            <wp:docPr id="9" name="Picture 9" descr="Graphical user interface, application&#10;&#10;Description automatically generated"/>
+            <wp:cNvGraphicFramePr>
+              <a:graphicFrameLocks xmlns:a="http://schemas.openxmlformats.org/drawingml/2006/main" noChangeAspect="1"/>
+            </wp:cNvGraphicFramePr>
+            <a:graphic xmlns:a="http://schemas.openxmlformats.org/drawingml/2006/main">
+              <a:graphicData uri="http://schemas.openxmlformats.org/drawingml/2006/picture">
+                <pic:pic xmlns:pic="http://schemas.openxmlformats.org/drawingml/2006/picture">
+                  <pic:nvPicPr>
+                    <pic:cNvPr id="9" name="Picture 9" descr="Graphical user interface, application&#10;&#10;Description automatically generated"/>
+                    <pic:cNvPicPr/>
+                  </pic:nvPicPr>
+                  <pic:blipFill>
+                    <a:blip r:embed="rId17"/>
+                    <a:stretch>
+                      <a:fillRect/>
+                    </a:stretch>
+                  </pic:blipFill>
+                  <pic:spPr>
+                    <a:xfrm>
+                      <a:off x="0" y="0"/>
+                      <a:ext cx="5943600" cy="2606675"/>
+                    </a:xfrm>
+                    <a:prstGeom prst="rect">
+                      <a:avLst/>
+                    </a:prstGeom>
+                  </pic:spPr>
+                </pic:pic>
+              </a:graphicData>
+            </a:graphic>
+          </wp:inline>
+        </w:drawing>
+      </w:r>
+    </w:p>
+    <w:p>
+      <w:r>
+        <w:t xml:space="preserve">On this page, user registration is </w:t>
+      </w:r>
+      <w:r>
+        <w:t>shown,</w:t>
+      </w:r>
+      <w:r>
+        <w:t xml:space="preserve"> and the user can enter his First name, Last Name, Email, and Password and confirm the password. Also, he can upload an image. In this section front end make an insert query with user information to the backend and that is stored in the user collection. The access point to the database is the access token that is provided by the Firebase Auth. The image of the user is uploaded to the Firebase storage and the URL of the image is stored with the user information.</w:t>
+      </w:r>
+    </w:p>
     <w:sectPr>
       <w:pgSz w:w="12240" w:h="15840"/>
       <w:pgMar w:top="1440" w:right="1440" w:bottom="1440" w:left="1440" w:header="720" w:footer="720" w:gutter="0"/>
@@ -1866,6 +2225,56 @@
     </w:sectPr>
   </w:body>
 </w:document>
+</file>
+
+<file path=word/endnotes.xml><?xml version="1.0" encoding="utf-8"?>
+<w:endnotes xmlns:wpc="http://schemas.microsoft.com/office/word/2010/wordprocessingCanvas" xmlns:cx="http://schemas.microsoft.com/office/drawing/2014/chartex" xmlns:cx1="http://schemas.microsoft.com/office/drawing/2015/9/8/chartex" xmlns:cx2="http://schemas.microsoft.com/office/drawing/2015/10/21/chartex" xmlns:cx3="http://schemas.microsoft.com/office/drawing/2016/5/9/chartex" xmlns:cx4="http://schemas.microsoft.com/office/drawing/2016/5/10/chartex" xmlns:cx5="http://schemas.microsoft.com/office/drawing/2016/5/11/chartex" xmlns:cx6="http://schemas.microsoft.com/office/drawing/2016/5/12/chartex" xmlns:cx7="http://schemas.microsoft.com/office/drawing/2016/5/13/chartex" xmlns:cx8="http://schemas.microsoft.com/office/drawing/2016/5/14/chartex" xmlns:mc="http://schemas.openxmlformats.org/markup-compatibility/2006" xmlns:aink="http://schemas.microsoft.com/office/drawing/2016/ink" xmlns:am3d="http://schemas.microsoft.com/office/drawing/2017/model3d" xmlns:o="urn:schemas-microsoft-com:office:office" xmlns:oel="http://schemas.microsoft.com/office/2019/extlst" xmlns:r="http://schemas.openxmlformats.org/officeDocument/2006/relationships" xmlns:m="http://schemas.openxmlformats.org/officeDocument/2006/math" xmlns:v="urn:schemas-microsoft-com:vml" xmlns:wp14="http://schemas.microsoft.com/office/word/2010/wordprocessingDrawing" xmlns:wp="http://schemas.openxmlformats.org/drawingml/2006/wordprocessingDrawing" xmlns:w10="urn:schemas-microsoft-com:office:word" xmlns:w="http://schemas.openxmlformats.org/wordprocessingml/2006/main" xmlns:w14="http://schemas.microsoft.com/office/word/2010/wordml" xmlns:w15="http://schemas.microsoft.com/office/word/2012/wordml" xmlns:w16cex="http://schemas.microsoft.com/office/word/2018/wordml/cex" xmlns:w16cid="http://schemas.microsoft.com/office/word/2016/wordml/cid" xmlns:w16="http://schemas.microsoft.com/office/word/2018/wordml" xmlns:w16sdtdh="http://schemas.microsoft.com/office/word/2020/wordml/sdtdatahash" xmlns:w16se="http://schemas.microsoft.com/office/word/2015/wordml/symex" xmlns:wpg="http://schemas.microsoft.com/office/word/2010/wordprocessingGroup" xmlns:wpi="http://schemas.microsoft.com/office/word/2010/wordprocessingInk" xmlns:wne="http://schemas.microsoft.com/office/word/2006/wordml" xmlns:wps="http://schemas.microsoft.com/office/word/2010/wordprocessingShape" mc:Ignorable="w14 w15 w16se w16cid w16 w16cex w16sdtdh wp14">
+  <w:endnote w:type="separator" w:id="-1">
+    <w:p>
+      <w:pPr>
+        <w:spacing w:after="0" w:line="240" w:lineRule="auto"/>
+      </w:pPr>
+      <w:r>
+        <w:separator/>
+      </w:r>
+    </w:p>
+  </w:endnote>
+  <w:endnote w:type="continuationSeparator" w:id="0">
+    <w:p>
+      <w:pPr>
+        <w:spacing w:after="0" w:line="240" w:lineRule="auto"/>
+      </w:pPr>
+      <w:r>
+        <w:continuationSeparator/>
+      </w:r>
+    </w:p>
+  </w:endnote>
+</w:endnotes>
+</file>
+
+<file path=word/footnotes.xml><?xml version="1.0" encoding="utf-8"?>
+<w:footnotes xmlns:wpc="http://schemas.microsoft.com/office/word/2010/wordprocessingCanvas" xmlns:cx="http://schemas.microsoft.com/office/drawing/2014/chartex" xmlns:cx1="http://schemas.microsoft.com/office/drawing/2015/9/8/chartex" xmlns:cx2="http://schemas.microsoft.com/office/drawing/2015/10/21/chartex" xmlns:cx3="http://schemas.microsoft.com/office/drawing/2016/5/9/chartex" xmlns:cx4="http://schemas.microsoft.com/office/drawing/2016/5/10/chartex" xmlns:cx5="http://schemas.microsoft.com/office/drawing/2016/5/11/chartex" xmlns:cx6="http://schemas.microsoft.com/office/drawing/2016/5/12/chartex" xmlns:cx7="http://schemas.microsoft.com/office/drawing/2016/5/13/chartex" xmlns:cx8="http://schemas.microsoft.com/office/drawing/2016/5/14/chartex" xmlns:mc="http://schemas.openxmlformats.org/markup-compatibility/2006" xmlns:aink="http://schemas.microsoft.com/office/drawing/2016/ink" xmlns:am3d="http://schemas.microsoft.com/office/drawing/2017/model3d" xmlns:o="urn:schemas-microsoft-com:office:office" xmlns:oel="http://schemas.microsoft.com/office/2019/extlst" xmlns:r="http://schemas.openxmlformats.org/officeDocument/2006/relationships" xmlns:m="http://schemas.openxmlformats.org/officeDocument/2006/math" xmlns:v="urn:schemas-microsoft-com:vml" xmlns:wp14="http://schemas.microsoft.com/office/word/2010/wordprocessingDrawing" xmlns:wp="http://schemas.openxmlformats.org/drawingml/2006/wordprocessingDrawing" xmlns:w10="urn:schemas-microsoft-com:office:word" xmlns:w="http://schemas.openxmlformats.org/wordprocessingml/2006/main" xmlns:w14="http://schemas.microsoft.com/office/word/2010/wordml" xmlns:w15="http://schemas.microsoft.com/office/word/2012/wordml" xmlns:w16cex="http://schemas.microsoft.com/office/word/2018/wordml/cex" xmlns:w16cid="http://schemas.microsoft.com/office/word/2016/wordml/cid" xmlns:w16="http://schemas.microsoft.com/office/word/2018/wordml" xmlns:w16sdtdh="http://schemas.microsoft.com/office/word/2020/wordml/sdtdatahash" xmlns:w16se="http://schemas.microsoft.com/office/word/2015/wordml/symex" xmlns:wpg="http://schemas.microsoft.com/office/word/2010/wordprocessingGroup" xmlns:wpi="http://schemas.microsoft.com/office/word/2010/wordprocessingInk" xmlns:wne="http://schemas.microsoft.com/office/word/2006/wordml" xmlns:wps="http://schemas.microsoft.com/office/word/2010/wordprocessingShape" mc:Ignorable="w14 w15 w16se w16cid w16 w16cex w16sdtdh wp14">
+  <w:footnote w:type="separator" w:id="-1">
+    <w:p>
+      <w:pPr>
+        <w:spacing w:after="0" w:line="240" w:lineRule="auto"/>
+      </w:pPr>
+      <w:r>
+        <w:separator/>
+      </w:r>
+    </w:p>
+  </w:footnote>
+  <w:footnote w:type="continuationSeparator" w:id="0">
+    <w:p>
+      <w:pPr>
+        <w:spacing w:after="0" w:line="240" w:lineRule="auto"/>
+      </w:pPr>
+      <w:r>
+        <w:continuationSeparator/>
+      </w:r>
+    </w:p>
+  </w:footnote>
+</w:footnotes>
 </file>
 
 <file path=word/numbering.xml><?xml version="1.0" encoding="utf-8"?>
@@ -3067,6 +3476,50 @@
       <w:spacing w:after="0" w:line="240" w:lineRule="auto"/>
     </w:pPr>
   </w:style>
+  <w:style w:type="paragraph" w:styleId="Header">
+    <w:name w:val="header"/>
+    <w:basedOn w:val="Normal"/>
+    <w:link w:val="HeaderChar"/>
+    <w:uiPriority w:val="99"/>
+    <w:unhideWhenUsed/>
+    <w:rsid w:val="00775726"/>
+    <w:pPr>
+      <w:tabs>
+        <w:tab w:val="center" w:pos="4680"/>
+        <w:tab w:val="right" w:pos="9360"/>
+      </w:tabs>
+      <w:spacing w:after="0" w:line="240" w:lineRule="auto"/>
+    </w:pPr>
+  </w:style>
+  <w:style w:type="character" w:customStyle="1" w:styleId="HeaderChar">
+    <w:name w:val="Header Char"/>
+    <w:basedOn w:val="DefaultParagraphFont"/>
+    <w:link w:val="Header"/>
+    <w:uiPriority w:val="99"/>
+    <w:rsid w:val="00775726"/>
+  </w:style>
+  <w:style w:type="paragraph" w:styleId="Footer">
+    <w:name w:val="footer"/>
+    <w:basedOn w:val="Normal"/>
+    <w:link w:val="FooterChar"/>
+    <w:uiPriority w:val="99"/>
+    <w:unhideWhenUsed/>
+    <w:rsid w:val="00775726"/>
+    <w:pPr>
+      <w:tabs>
+        <w:tab w:val="center" w:pos="4680"/>
+        <w:tab w:val="right" w:pos="9360"/>
+      </w:tabs>
+      <w:spacing w:after="0" w:line="240" w:lineRule="auto"/>
+    </w:pPr>
+  </w:style>
+  <w:style w:type="character" w:customStyle="1" w:styleId="FooterChar">
+    <w:name w:val="Footer Char"/>
+    <w:basedOn w:val="DefaultParagraphFont"/>
+    <w:link w:val="Footer"/>
+    <w:uiPriority w:val="99"/>
+    <w:rsid w:val="00775726"/>
+  </w:style>
 </w:styles>
 </file>
 
@@ -3329,4 +3782,16 @@
     </a:ext>
   </a:extLst>
 </a:theme>
+</file>
+
+<file path=customXml/item1.xml><?xml version="1.0" encoding="utf-8"?>
+<b:Sources xmlns:b="http://schemas.openxmlformats.org/officeDocument/2006/bibliography" xmlns="http://schemas.openxmlformats.org/officeDocument/2006/bibliography" SelectedStyle="\APASixthEditionOfficeOnline.xsl" StyleName="APA" Version="6"/>
+</file>
+
+<file path=customXml/itemProps1.xml><?xml version="1.0" encoding="utf-8"?>
+<ds:datastoreItem xmlns:ds="http://schemas.openxmlformats.org/officeDocument/2006/customXml" ds:itemID="{23E68DD2-DBC1-4208-8A6F-AEE9E7ACF2BB}">
+  <ds:schemaRefs>
+    <ds:schemaRef ds:uri="http://schemas.openxmlformats.org/officeDocument/2006/bibliography"/>
+  </ds:schemaRefs>
+</ds:datastoreItem>
 </file>
</xml_diff>